<commit_message>
Add Iqra Sajid to Team 9
- Total students: 54 → 55
- Iqra Sajid (isajid@csub.edu) added to Team 9

Co-Authored-By: Claude Opus 4.5 <noreply@anthropic.com>
</commit_message>
<xml_diff>
--- a/Roster.docx
+++ b/Roster.docx
@@ -123,7 +123,7 @@
         <w:t xml:space="preserve">Total Students</w:t>
       </w:r>
       <w:r>
-        <w:t xml:space="preserve">: 54</w:t>
+        <w:t xml:space="preserve">: 55</w:t>
       </w:r>
     </w:p>
     <w:p>
@@ -2827,6 +2827,63 @@
               <w:pStyle w:val="Compact"/>
             </w:pPr>
             <w:r>
+              <w:t xml:space="preserve">9</w:t>
+            </w:r>
+          </w:p>
+        </w:tc>
+        <w:tc>
+          <w:tcPr/>
+          <w:p>
+            <w:pPr>
+              <w:pStyle w:val="Compact"/>
+            </w:pPr>
+            <w:r>
+              <w:t xml:space="preserve">Iqra Sajid</w:t>
+            </w:r>
+          </w:p>
+        </w:tc>
+        <w:tc>
+          <w:tcPr/>
+          <w:p>
+            <w:pPr>
+              <w:pStyle w:val="Compact"/>
+            </w:pPr>
+            <w:r>
+              <w:t xml:space="preserve">isajid@csub.edu</w:t>
+            </w:r>
+          </w:p>
+        </w:tc>
+        <w:tc>
+          <w:tcPr/>
+          <w:p>
+            <w:pPr>
+              <w:pStyle w:val="Compact"/>
+            </w:pPr>
+            <w:r>
+              <w:t xml:space="preserve">-</w:t>
+            </w:r>
+          </w:p>
+        </w:tc>
+      </w:tr>
+      <w:tr>
+        <w:tc>
+          <w:tcPr/>
+          <w:p>
+            <w:pPr>
+              <w:pStyle w:val="Compact"/>
+            </w:pPr>
+            <w:r>
+              <w:t xml:space="preserve">47</w:t>
+            </w:r>
+          </w:p>
+        </w:tc>
+        <w:tc>
+          <w:tcPr/>
+          <w:p>
+            <w:pPr>
+              <w:pStyle w:val="Compact"/>
+            </w:pPr>
+            <w:r>
               <w:t xml:space="preserve">10</w:t>
             </w:r>
           </w:p>
@@ -2873,7 +2930,7 @@
               <w:pStyle w:val="Compact"/>
             </w:pPr>
             <w:r>
-              <w:t xml:space="preserve">47</w:t>
+              <w:t xml:space="preserve">48</w:t>
             </w:r>
           </w:p>
         </w:tc>
@@ -2930,7 +2987,7 @@
               <w:pStyle w:val="Compact"/>
             </w:pPr>
             <w:r>
-              <w:t xml:space="preserve">48</w:t>
+              <w:t xml:space="preserve">49</w:t>
             </w:r>
           </w:p>
         </w:tc>
@@ -2987,7 +3044,7 @@
               <w:pStyle w:val="Compact"/>
             </w:pPr>
             <w:r>
-              <w:t xml:space="preserve">49</w:t>
+              <w:t xml:space="preserve">50</w:t>
             </w:r>
           </w:p>
         </w:tc>
@@ -3044,7 +3101,7 @@
               <w:pStyle w:val="Compact"/>
             </w:pPr>
             <w:r>
-              <w:t xml:space="preserve">50</w:t>
+              <w:t xml:space="preserve">51</w:t>
             </w:r>
           </w:p>
         </w:tc>
@@ -3101,7 +3158,7 @@
               <w:pStyle w:val="Compact"/>
             </w:pPr>
             <w:r>
-              <w:t xml:space="preserve">51</w:t>
+              <w:t xml:space="preserve">52</w:t>
             </w:r>
           </w:p>
         </w:tc>
@@ -3158,7 +3215,7 @@
               <w:pStyle w:val="Compact"/>
             </w:pPr>
             <w:r>
-              <w:t xml:space="preserve">52</w:t>
+              <w:t xml:space="preserve">53</w:t>
             </w:r>
           </w:p>
         </w:tc>
@@ -3215,7 +3272,7 @@
               <w:pStyle w:val="Compact"/>
             </w:pPr>
             <w:r>
-              <w:t xml:space="preserve">53</w:t>
+              <w:t xml:space="preserve">54</w:t>
             </w:r>
           </w:p>
         </w:tc>
@@ -3272,7 +3329,7 @@
               <w:pStyle w:val="Compact"/>
             </w:pPr>
             <w:r>
-              <w:t xml:space="preserve">54</w:t>
+              <w:t xml:space="preserve">55</w:t>
             </w:r>
           </w:p>
         </w:tc>

</xml_diff>

<commit_message>
Fix roster: Lisa Bryant Team 9->11, align with Canvas
</commit_message>
<xml_diff>
--- a/Roster.docx
+++ b/Roster.docx
@@ -2667,6 +2667,63 @@
               <w:pStyle w:val="Compact"/>
             </w:pPr>
             <w:r>
+              <w:t xml:space="preserve">Iqra Sajid</w:t>
+            </w:r>
+          </w:p>
+        </w:tc>
+        <w:tc>
+          <w:tcPr/>
+          <w:p>
+            <w:pPr>
+              <w:pStyle w:val="Compact"/>
+            </w:pPr>
+            <w:r>
+              <w:t xml:space="preserve">isajid@csub.edu</w:t>
+            </w:r>
+          </w:p>
+        </w:tc>
+        <w:tc>
+          <w:tcPr/>
+          <w:p>
+            <w:pPr>
+              <w:pStyle w:val="Compact"/>
+            </w:pPr>
+            <w:r>
+              <w:t xml:space="preserve">-</w:t>
+            </w:r>
+          </w:p>
+        </w:tc>
+      </w:tr>
+      <w:tr>
+        <w:tc>
+          <w:tcPr/>
+          <w:p>
+            <w:pPr>
+              <w:pStyle w:val="Compact"/>
+            </w:pPr>
+            <w:r>
+              <w:t xml:space="preserve">44</w:t>
+            </w:r>
+          </w:p>
+        </w:tc>
+        <w:tc>
+          <w:tcPr/>
+          <w:p>
+            <w:pPr>
+              <w:pStyle w:val="Compact"/>
+            </w:pPr>
+            <w:r>
+              <w:t xml:space="preserve">9</w:t>
+            </w:r>
+          </w:p>
+        </w:tc>
+        <w:tc>
+          <w:tcPr/>
+          <w:p>
+            <w:pPr>
+              <w:pStyle w:val="Compact"/>
+            </w:pPr>
+            <w:r>
               <w:t xml:space="preserve">Jazmin Gallardo-Acevedo</w:t>
             </w:r>
           </w:p>
@@ -2702,7 +2759,7 @@
               <w:pStyle w:val="Compact"/>
             </w:pPr>
             <w:r>
-              <w:t xml:space="preserve">44</w:t>
+              <w:t xml:space="preserve">45</w:t>
             </w:r>
           </w:p>
         </w:tc>
@@ -2724,6 +2781,519 @@
               <w:pStyle w:val="Compact"/>
             </w:pPr>
             <w:r>
+              <w:t xml:space="preserve">Saul Gallo</w:t>
+            </w:r>
+          </w:p>
+        </w:tc>
+        <w:tc>
+          <w:tcPr/>
+          <w:p>
+            <w:pPr>
+              <w:pStyle w:val="Compact"/>
+            </w:pPr>
+            <w:r>
+              <w:t xml:space="preserve">sgallo2@csub.edu</w:t>
+            </w:r>
+          </w:p>
+        </w:tc>
+        <w:tc>
+          <w:tcPr/>
+          <w:p>
+            <w:pPr>
+              <w:pStyle w:val="Compact"/>
+            </w:pPr>
+            <w:r>
+              <w:t xml:space="preserve">-</w:t>
+            </w:r>
+          </w:p>
+        </w:tc>
+      </w:tr>
+      <w:tr>
+        <w:tc>
+          <w:tcPr/>
+          <w:p>
+            <w:pPr>
+              <w:pStyle w:val="Compact"/>
+            </w:pPr>
+            <w:r>
+              <w:t xml:space="preserve">46</w:t>
+            </w:r>
+          </w:p>
+        </w:tc>
+        <w:tc>
+          <w:tcPr/>
+          <w:p>
+            <w:pPr>
+              <w:pStyle w:val="Compact"/>
+            </w:pPr>
+            <w:r>
+              <w:t xml:space="preserve">10</w:t>
+            </w:r>
+          </w:p>
+        </w:tc>
+        <w:tc>
+          <w:tcPr/>
+          <w:p>
+            <w:pPr>
+              <w:pStyle w:val="Compact"/>
+            </w:pPr>
+            <w:r>
+              <w:t xml:space="preserve">Andrea Vargas-Gonzalez</w:t>
+            </w:r>
+          </w:p>
+        </w:tc>
+        <w:tc>
+          <w:tcPr/>
+          <w:p>
+            <w:pPr>
+              <w:pStyle w:val="Compact"/>
+            </w:pPr>
+            <w:r>
+              <w:t xml:space="preserve">avargas80@csub.edu</w:t>
+            </w:r>
+          </w:p>
+        </w:tc>
+        <w:tc>
+          <w:tcPr/>
+          <w:p>
+            <w:pPr>
+              <w:pStyle w:val="Compact"/>
+            </w:pPr>
+            <w:r>
+              <w:t xml:space="preserve">Meeting Facilitator</w:t>
+            </w:r>
+          </w:p>
+        </w:tc>
+      </w:tr>
+      <w:tr>
+        <w:tc>
+          <w:tcPr/>
+          <w:p>
+            <w:pPr>
+              <w:pStyle w:val="Compact"/>
+            </w:pPr>
+            <w:r>
+              <w:t xml:space="preserve">47</w:t>
+            </w:r>
+          </w:p>
+        </w:tc>
+        <w:tc>
+          <w:tcPr/>
+          <w:p>
+            <w:pPr>
+              <w:pStyle w:val="Compact"/>
+            </w:pPr>
+            <w:r>
+              <w:t xml:space="preserve">10</w:t>
+            </w:r>
+          </w:p>
+        </w:tc>
+        <w:tc>
+          <w:tcPr/>
+          <w:p>
+            <w:pPr>
+              <w:pStyle w:val="Compact"/>
+            </w:pPr>
+            <w:r>
+              <w:t xml:space="preserve">Eryka Campos</w:t>
+            </w:r>
+          </w:p>
+        </w:tc>
+        <w:tc>
+          <w:tcPr/>
+          <w:p>
+            <w:pPr>
+              <w:pStyle w:val="Compact"/>
+            </w:pPr>
+            <w:r>
+              <w:t xml:space="preserve">ecampos16@csub.edu</w:t>
+            </w:r>
+          </w:p>
+        </w:tc>
+        <w:tc>
+          <w:tcPr/>
+          <w:p>
+            <w:pPr>
+              <w:pStyle w:val="Compact"/>
+            </w:pPr>
+            <w:r>
+              <w:t xml:space="preserve">Note Taker</w:t>
+            </w:r>
+          </w:p>
+        </w:tc>
+      </w:tr>
+      <w:tr>
+        <w:tc>
+          <w:tcPr/>
+          <w:p>
+            <w:pPr>
+              <w:pStyle w:val="Compact"/>
+            </w:pPr>
+            <w:r>
+              <w:t xml:space="preserve">48</w:t>
+            </w:r>
+          </w:p>
+        </w:tc>
+        <w:tc>
+          <w:tcPr/>
+          <w:p>
+            <w:pPr>
+              <w:pStyle w:val="Compact"/>
+            </w:pPr>
+            <w:r>
+              <w:t xml:space="preserve">10</w:t>
+            </w:r>
+          </w:p>
+        </w:tc>
+        <w:tc>
+          <w:tcPr/>
+          <w:p>
+            <w:pPr>
+              <w:pStyle w:val="Compact"/>
+            </w:pPr>
+            <w:r>
+              <w:t xml:space="preserve">Ophelia Merchant</w:t>
+            </w:r>
+          </w:p>
+        </w:tc>
+        <w:tc>
+          <w:tcPr/>
+          <w:p>
+            <w:pPr>
+              <w:pStyle w:val="Compact"/>
+            </w:pPr>
+            <w:r>
+              <w:t xml:space="preserve">omerchant@csub.edu</w:t>
+            </w:r>
+          </w:p>
+        </w:tc>
+        <w:tc>
+          <w:tcPr/>
+          <w:p>
+            <w:pPr>
+              <w:pStyle w:val="Compact"/>
+            </w:pPr>
+            <w:r>
+              <w:t xml:space="preserve">-</w:t>
+            </w:r>
+          </w:p>
+        </w:tc>
+      </w:tr>
+      <w:tr>
+        <w:tc>
+          <w:tcPr/>
+          <w:p>
+            <w:pPr>
+              <w:pStyle w:val="Compact"/>
+            </w:pPr>
+            <w:r>
+              <w:t xml:space="preserve">49</w:t>
+            </w:r>
+          </w:p>
+        </w:tc>
+        <w:tc>
+          <w:tcPr/>
+          <w:p>
+            <w:pPr>
+              <w:pStyle w:val="Compact"/>
+            </w:pPr>
+            <w:r>
+              <w:t xml:space="preserve">10</w:t>
+            </w:r>
+          </w:p>
+        </w:tc>
+        <w:tc>
+          <w:tcPr/>
+          <w:p>
+            <w:pPr>
+              <w:pStyle w:val="Compact"/>
+            </w:pPr>
+            <w:r>
+              <w:t xml:space="preserve">Yoselyn Ortiz Gutierrez</w:t>
+            </w:r>
+          </w:p>
+        </w:tc>
+        <w:tc>
+          <w:tcPr/>
+          <w:p>
+            <w:pPr>
+              <w:pStyle w:val="Compact"/>
+            </w:pPr>
+            <w:r>
+              <w:t xml:space="preserve">yortiz-gutierrez@csub.edu</w:t>
+            </w:r>
+          </w:p>
+        </w:tc>
+        <w:tc>
+          <w:tcPr/>
+          <w:p>
+            <w:pPr>
+              <w:pStyle w:val="Compact"/>
+            </w:pPr>
+            <w:r>
+              <w:t xml:space="preserve">-</w:t>
+            </w:r>
+          </w:p>
+        </w:tc>
+      </w:tr>
+      <w:tr>
+        <w:tc>
+          <w:tcPr/>
+          <w:p>
+            <w:pPr>
+              <w:pStyle w:val="Compact"/>
+            </w:pPr>
+            <w:r>
+              <w:t xml:space="preserve">50</w:t>
+            </w:r>
+          </w:p>
+        </w:tc>
+        <w:tc>
+          <w:tcPr/>
+          <w:p>
+            <w:pPr>
+              <w:pStyle w:val="Compact"/>
+            </w:pPr>
+            <w:r>
+              <w:t xml:space="preserve">11</w:t>
+            </w:r>
+          </w:p>
+        </w:tc>
+        <w:tc>
+          <w:tcPr/>
+          <w:p>
+            <w:pPr>
+              <w:pStyle w:val="Compact"/>
+            </w:pPr>
+            <w:r>
+              <w:t xml:space="preserve">Alyssa Carrera</w:t>
+            </w:r>
+          </w:p>
+        </w:tc>
+        <w:tc>
+          <w:tcPr/>
+          <w:p>
+            <w:pPr>
+              <w:pStyle w:val="Compact"/>
+            </w:pPr>
+            <w:r>
+              <w:t xml:space="preserve">acarrera13@csub.edu</w:t>
+            </w:r>
+          </w:p>
+        </w:tc>
+        <w:tc>
+          <w:tcPr/>
+          <w:p>
+            <w:pPr>
+              <w:pStyle w:val="Compact"/>
+            </w:pPr>
+            <w:r>
+              <w:t xml:space="preserve">-</w:t>
+            </w:r>
+          </w:p>
+        </w:tc>
+      </w:tr>
+      <w:tr>
+        <w:tc>
+          <w:tcPr/>
+          <w:p>
+            <w:pPr>
+              <w:pStyle w:val="Compact"/>
+            </w:pPr>
+            <w:r>
+              <w:t xml:space="preserve">51</w:t>
+            </w:r>
+          </w:p>
+        </w:tc>
+        <w:tc>
+          <w:tcPr/>
+          <w:p>
+            <w:pPr>
+              <w:pStyle w:val="Compact"/>
+            </w:pPr>
+            <w:r>
+              <w:t xml:space="preserve">11</w:t>
+            </w:r>
+          </w:p>
+        </w:tc>
+        <w:tc>
+          <w:tcPr/>
+          <w:p>
+            <w:pPr>
+              <w:pStyle w:val="Compact"/>
+            </w:pPr>
+            <w:r>
+              <w:t xml:space="preserve">Chad Brown</w:t>
+            </w:r>
+          </w:p>
+        </w:tc>
+        <w:tc>
+          <w:tcPr/>
+          <w:p>
+            <w:pPr>
+              <w:pStyle w:val="Compact"/>
+            </w:pPr>
+            <w:r>
+              <w:t xml:space="preserve">cbrown95@csub.edu</w:t>
+            </w:r>
+          </w:p>
+        </w:tc>
+        <w:tc>
+          <w:tcPr/>
+          <w:p>
+            <w:pPr>
+              <w:pStyle w:val="Compact"/>
+            </w:pPr>
+            <w:r>
+              <w:t xml:space="preserve">Meeting Facilitator</w:t>
+            </w:r>
+          </w:p>
+        </w:tc>
+      </w:tr>
+      <w:tr>
+        <w:tc>
+          <w:tcPr/>
+          <w:p>
+            <w:pPr>
+              <w:pStyle w:val="Compact"/>
+            </w:pPr>
+            <w:r>
+              <w:t xml:space="preserve">52</w:t>
+            </w:r>
+          </w:p>
+        </w:tc>
+        <w:tc>
+          <w:tcPr/>
+          <w:p>
+            <w:pPr>
+              <w:pStyle w:val="Compact"/>
+            </w:pPr>
+            <w:r>
+              <w:t xml:space="preserve">11</w:t>
+            </w:r>
+          </w:p>
+        </w:tc>
+        <w:tc>
+          <w:tcPr/>
+          <w:p>
+            <w:pPr>
+              <w:pStyle w:val="Compact"/>
+            </w:pPr>
+            <w:r>
+              <w:t xml:space="preserve">Iveth Cruz</w:t>
+            </w:r>
+          </w:p>
+        </w:tc>
+        <w:tc>
+          <w:tcPr/>
+          <w:p>
+            <w:pPr>
+              <w:pStyle w:val="Compact"/>
+            </w:pPr>
+            <w:r>
+              <w:t xml:space="preserve">icruz20@csub.edu</w:t>
+            </w:r>
+          </w:p>
+        </w:tc>
+        <w:tc>
+          <w:tcPr/>
+          <w:p>
+            <w:pPr>
+              <w:pStyle w:val="Compact"/>
+            </w:pPr>
+            <w:r>
+              <w:t xml:space="preserve">Note Taker</w:t>
+            </w:r>
+          </w:p>
+        </w:tc>
+      </w:tr>
+      <w:tr>
+        <w:tc>
+          <w:tcPr/>
+          <w:p>
+            <w:pPr>
+              <w:pStyle w:val="Compact"/>
+            </w:pPr>
+            <w:r>
+              <w:t xml:space="preserve">53</w:t>
+            </w:r>
+          </w:p>
+        </w:tc>
+        <w:tc>
+          <w:tcPr/>
+          <w:p>
+            <w:pPr>
+              <w:pStyle w:val="Compact"/>
+            </w:pPr>
+            <w:r>
+              <w:t xml:space="preserve">11</w:t>
+            </w:r>
+          </w:p>
+        </w:tc>
+        <w:tc>
+          <w:tcPr/>
+          <w:p>
+            <w:pPr>
+              <w:pStyle w:val="Compact"/>
+            </w:pPr>
+            <w:r>
+              <w:t xml:space="preserve">Jaivir Garcha</w:t>
+            </w:r>
+          </w:p>
+        </w:tc>
+        <w:tc>
+          <w:tcPr/>
+          <w:p>
+            <w:pPr>
+              <w:pStyle w:val="Compact"/>
+            </w:pPr>
+            <w:r>
+              <w:t xml:space="preserve">jgarcha1@csub.edu</w:t>
+            </w:r>
+          </w:p>
+        </w:tc>
+        <w:tc>
+          <w:tcPr/>
+          <w:p>
+            <w:pPr>
+              <w:pStyle w:val="Compact"/>
+            </w:pPr>
+            <w:r>
+              <w:t xml:space="preserve">-</w:t>
+            </w:r>
+          </w:p>
+        </w:tc>
+      </w:tr>
+      <w:tr>
+        <w:tc>
+          <w:tcPr/>
+          <w:p>
+            <w:pPr>
+              <w:pStyle w:val="Compact"/>
+            </w:pPr>
+            <w:r>
+              <w:t xml:space="preserve">54</w:t>
+            </w:r>
+          </w:p>
+        </w:tc>
+        <w:tc>
+          <w:tcPr/>
+          <w:p>
+            <w:pPr>
+              <w:pStyle w:val="Compact"/>
+            </w:pPr>
+            <w:r>
+              <w:t xml:space="preserve">11</w:t>
+            </w:r>
+          </w:p>
+        </w:tc>
+        <w:tc>
+          <w:tcPr/>
+          <w:p>
+            <w:pPr>
+              <w:pStyle w:val="Compact"/>
+            </w:pPr>
+            <w:r>
               <w:t xml:space="preserve">Lisa Bryant</w:t>
             </w:r>
           </w:p>
@@ -2759,349 +3329,7 @@
               <w:pStyle w:val="Compact"/>
             </w:pPr>
             <w:r>
-              <w:t xml:space="preserve">45</w:t>
-            </w:r>
-          </w:p>
-        </w:tc>
-        <w:tc>
-          <w:tcPr/>
-          <w:p>
-            <w:pPr>
-              <w:pStyle w:val="Compact"/>
-            </w:pPr>
-            <w:r>
-              <w:t xml:space="preserve">9</w:t>
-            </w:r>
-          </w:p>
-        </w:tc>
-        <w:tc>
-          <w:tcPr/>
-          <w:p>
-            <w:pPr>
-              <w:pStyle w:val="Compact"/>
-            </w:pPr>
-            <w:r>
-              <w:t xml:space="preserve">Saul Gallo</w:t>
-            </w:r>
-          </w:p>
-        </w:tc>
-        <w:tc>
-          <w:tcPr/>
-          <w:p>
-            <w:pPr>
-              <w:pStyle w:val="Compact"/>
-            </w:pPr>
-            <w:r>
-              <w:t xml:space="preserve">sgallo2@csub.edu</w:t>
-            </w:r>
-          </w:p>
-        </w:tc>
-        <w:tc>
-          <w:tcPr/>
-          <w:p>
-            <w:pPr>
-              <w:pStyle w:val="Compact"/>
-            </w:pPr>
-            <w:r>
-              <w:t xml:space="preserve">-</w:t>
-            </w:r>
-          </w:p>
-        </w:tc>
-      </w:tr>
-      <w:tr>
-        <w:tc>
-          <w:tcPr/>
-          <w:p>
-            <w:pPr>
-              <w:pStyle w:val="Compact"/>
-            </w:pPr>
-            <w:r>
-              <w:t xml:space="preserve">46</w:t>
-            </w:r>
-          </w:p>
-        </w:tc>
-        <w:tc>
-          <w:tcPr/>
-          <w:p>
-            <w:pPr>
-              <w:pStyle w:val="Compact"/>
-            </w:pPr>
-            <w:r>
-              <w:t xml:space="preserve">9</w:t>
-            </w:r>
-          </w:p>
-        </w:tc>
-        <w:tc>
-          <w:tcPr/>
-          <w:p>
-            <w:pPr>
-              <w:pStyle w:val="Compact"/>
-            </w:pPr>
-            <w:r>
-              <w:t xml:space="preserve">Iqra Sajid</w:t>
-            </w:r>
-          </w:p>
-        </w:tc>
-        <w:tc>
-          <w:tcPr/>
-          <w:p>
-            <w:pPr>
-              <w:pStyle w:val="Compact"/>
-            </w:pPr>
-            <w:r>
-              <w:t xml:space="preserve">isajid@csub.edu</w:t>
-            </w:r>
-          </w:p>
-        </w:tc>
-        <w:tc>
-          <w:tcPr/>
-          <w:p>
-            <w:pPr>
-              <w:pStyle w:val="Compact"/>
-            </w:pPr>
-            <w:r>
-              <w:t xml:space="preserve">-</w:t>
-            </w:r>
-          </w:p>
-        </w:tc>
-      </w:tr>
-      <w:tr>
-        <w:tc>
-          <w:tcPr/>
-          <w:p>
-            <w:pPr>
-              <w:pStyle w:val="Compact"/>
-            </w:pPr>
-            <w:r>
-              <w:t xml:space="preserve">47</w:t>
-            </w:r>
-          </w:p>
-        </w:tc>
-        <w:tc>
-          <w:tcPr/>
-          <w:p>
-            <w:pPr>
-              <w:pStyle w:val="Compact"/>
-            </w:pPr>
-            <w:r>
-              <w:t xml:space="preserve">10</w:t>
-            </w:r>
-          </w:p>
-        </w:tc>
-        <w:tc>
-          <w:tcPr/>
-          <w:p>
-            <w:pPr>
-              <w:pStyle w:val="Compact"/>
-            </w:pPr>
-            <w:r>
-              <w:t xml:space="preserve">Andrea Vargas-Gonzalez</w:t>
-            </w:r>
-          </w:p>
-        </w:tc>
-        <w:tc>
-          <w:tcPr/>
-          <w:p>
-            <w:pPr>
-              <w:pStyle w:val="Compact"/>
-            </w:pPr>
-            <w:r>
-              <w:t xml:space="preserve">avargas80@csub.edu</w:t>
-            </w:r>
-          </w:p>
-        </w:tc>
-        <w:tc>
-          <w:tcPr/>
-          <w:p>
-            <w:pPr>
-              <w:pStyle w:val="Compact"/>
-            </w:pPr>
-            <w:r>
-              <w:t xml:space="preserve">Meeting Facilitator</w:t>
-            </w:r>
-          </w:p>
-        </w:tc>
-      </w:tr>
-      <w:tr>
-        <w:tc>
-          <w:tcPr/>
-          <w:p>
-            <w:pPr>
-              <w:pStyle w:val="Compact"/>
-            </w:pPr>
-            <w:r>
-              <w:t xml:space="preserve">48</w:t>
-            </w:r>
-          </w:p>
-        </w:tc>
-        <w:tc>
-          <w:tcPr/>
-          <w:p>
-            <w:pPr>
-              <w:pStyle w:val="Compact"/>
-            </w:pPr>
-            <w:r>
-              <w:t xml:space="preserve">10</w:t>
-            </w:r>
-          </w:p>
-        </w:tc>
-        <w:tc>
-          <w:tcPr/>
-          <w:p>
-            <w:pPr>
-              <w:pStyle w:val="Compact"/>
-            </w:pPr>
-            <w:r>
-              <w:t xml:space="preserve">Eryka Campos</w:t>
-            </w:r>
-          </w:p>
-        </w:tc>
-        <w:tc>
-          <w:tcPr/>
-          <w:p>
-            <w:pPr>
-              <w:pStyle w:val="Compact"/>
-            </w:pPr>
-            <w:r>
-              <w:t xml:space="preserve">ecampos16@csub.edu</w:t>
-            </w:r>
-          </w:p>
-        </w:tc>
-        <w:tc>
-          <w:tcPr/>
-          <w:p>
-            <w:pPr>
-              <w:pStyle w:val="Compact"/>
-            </w:pPr>
-            <w:r>
-              <w:t xml:space="preserve">Note Taker</w:t>
-            </w:r>
-          </w:p>
-        </w:tc>
-      </w:tr>
-      <w:tr>
-        <w:tc>
-          <w:tcPr/>
-          <w:p>
-            <w:pPr>
-              <w:pStyle w:val="Compact"/>
-            </w:pPr>
-            <w:r>
-              <w:t xml:space="preserve">49</w:t>
-            </w:r>
-          </w:p>
-        </w:tc>
-        <w:tc>
-          <w:tcPr/>
-          <w:p>
-            <w:pPr>
-              <w:pStyle w:val="Compact"/>
-            </w:pPr>
-            <w:r>
-              <w:t xml:space="preserve">10</w:t>
-            </w:r>
-          </w:p>
-        </w:tc>
-        <w:tc>
-          <w:tcPr/>
-          <w:p>
-            <w:pPr>
-              <w:pStyle w:val="Compact"/>
-            </w:pPr>
-            <w:r>
-              <w:t xml:space="preserve">Ophelia Merchant</w:t>
-            </w:r>
-          </w:p>
-        </w:tc>
-        <w:tc>
-          <w:tcPr/>
-          <w:p>
-            <w:pPr>
-              <w:pStyle w:val="Compact"/>
-            </w:pPr>
-            <w:r>
-              <w:t xml:space="preserve">omerchant@csub.edu</w:t>
-            </w:r>
-          </w:p>
-        </w:tc>
-        <w:tc>
-          <w:tcPr/>
-          <w:p>
-            <w:pPr>
-              <w:pStyle w:val="Compact"/>
-            </w:pPr>
-            <w:r>
-              <w:t xml:space="preserve">-</w:t>
-            </w:r>
-          </w:p>
-        </w:tc>
-      </w:tr>
-      <w:tr>
-        <w:tc>
-          <w:tcPr/>
-          <w:p>
-            <w:pPr>
-              <w:pStyle w:val="Compact"/>
-            </w:pPr>
-            <w:r>
-              <w:t xml:space="preserve">50</w:t>
-            </w:r>
-          </w:p>
-        </w:tc>
-        <w:tc>
-          <w:tcPr/>
-          <w:p>
-            <w:pPr>
-              <w:pStyle w:val="Compact"/>
-            </w:pPr>
-            <w:r>
-              <w:t xml:space="preserve">10</w:t>
-            </w:r>
-          </w:p>
-        </w:tc>
-        <w:tc>
-          <w:tcPr/>
-          <w:p>
-            <w:pPr>
-              <w:pStyle w:val="Compact"/>
-            </w:pPr>
-            <w:r>
-              <w:t xml:space="preserve">Yoselyn Ortiz Gutierrez</w:t>
-            </w:r>
-          </w:p>
-        </w:tc>
-        <w:tc>
-          <w:tcPr/>
-          <w:p>
-            <w:pPr>
-              <w:pStyle w:val="Compact"/>
-            </w:pPr>
-            <w:r>
-              <w:t xml:space="preserve">yortiz-gutierrez@csub.edu</w:t>
-            </w:r>
-          </w:p>
-        </w:tc>
-        <w:tc>
-          <w:tcPr/>
-          <w:p>
-            <w:pPr>
-              <w:pStyle w:val="Compact"/>
-            </w:pPr>
-            <w:r>
-              <w:t xml:space="preserve">-</w:t>
-            </w:r>
-          </w:p>
-        </w:tc>
-      </w:tr>
-      <w:tr>
-        <w:tc>
-          <w:tcPr/>
-          <w:p>
-            <w:pPr>
-              <w:pStyle w:val="Compact"/>
-            </w:pPr>
-            <w:r>
-              <w:t xml:space="preserve">51</w:t>
+              <w:t xml:space="preserve">55</w:t>
             </w:r>
           </w:p>
         </w:tc>
@@ -3123,177 +3351,6 @@
               <w:pStyle w:val="Compact"/>
             </w:pPr>
             <w:r>
-              <w:t xml:space="preserve">Chad Brown</w:t>
-            </w:r>
-          </w:p>
-        </w:tc>
-        <w:tc>
-          <w:tcPr/>
-          <w:p>
-            <w:pPr>
-              <w:pStyle w:val="Compact"/>
-            </w:pPr>
-            <w:r>
-              <w:t xml:space="preserve">cbrown95@csub.edu</w:t>
-            </w:r>
-          </w:p>
-        </w:tc>
-        <w:tc>
-          <w:tcPr/>
-          <w:p>
-            <w:pPr>
-              <w:pStyle w:val="Compact"/>
-            </w:pPr>
-            <w:r>
-              <w:t xml:space="preserve">Meeting Facilitator</w:t>
-            </w:r>
-          </w:p>
-        </w:tc>
-      </w:tr>
-      <w:tr>
-        <w:tc>
-          <w:tcPr/>
-          <w:p>
-            <w:pPr>
-              <w:pStyle w:val="Compact"/>
-            </w:pPr>
-            <w:r>
-              <w:t xml:space="preserve">52</w:t>
-            </w:r>
-          </w:p>
-        </w:tc>
-        <w:tc>
-          <w:tcPr/>
-          <w:p>
-            <w:pPr>
-              <w:pStyle w:val="Compact"/>
-            </w:pPr>
-            <w:r>
-              <w:t xml:space="preserve">11</w:t>
-            </w:r>
-          </w:p>
-        </w:tc>
-        <w:tc>
-          <w:tcPr/>
-          <w:p>
-            <w:pPr>
-              <w:pStyle w:val="Compact"/>
-            </w:pPr>
-            <w:r>
-              <w:t xml:space="preserve">Iveth Cruz</w:t>
-            </w:r>
-          </w:p>
-        </w:tc>
-        <w:tc>
-          <w:tcPr/>
-          <w:p>
-            <w:pPr>
-              <w:pStyle w:val="Compact"/>
-            </w:pPr>
-            <w:r>
-              <w:t xml:space="preserve">icruz20@csub.edu</w:t>
-            </w:r>
-          </w:p>
-        </w:tc>
-        <w:tc>
-          <w:tcPr/>
-          <w:p>
-            <w:pPr>
-              <w:pStyle w:val="Compact"/>
-            </w:pPr>
-            <w:r>
-              <w:t xml:space="preserve">Note Taker</w:t>
-            </w:r>
-          </w:p>
-        </w:tc>
-      </w:tr>
-      <w:tr>
-        <w:tc>
-          <w:tcPr/>
-          <w:p>
-            <w:pPr>
-              <w:pStyle w:val="Compact"/>
-            </w:pPr>
-            <w:r>
-              <w:t xml:space="preserve">53</w:t>
-            </w:r>
-          </w:p>
-        </w:tc>
-        <w:tc>
-          <w:tcPr/>
-          <w:p>
-            <w:pPr>
-              <w:pStyle w:val="Compact"/>
-            </w:pPr>
-            <w:r>
-              <w:t xml:space="preserve">11</w:t>
-            </w:r>
-          </w:p>
-        </w:tc>
-        <w:tc>
-          <w:tcPr/>
-          <w:p>
-            <w:pPr>
-              <w:pStyle w:val="Compact"/>
-            </w:pPr>
-            <w:r>
-              <w:t xml:space="preserve">Jaivir Garcha</w:t>
-            </w:r>
-          </w:p>
-        </w:tc>
-        <w:tc>
-          <w:tcPr/>
-          <w:p>
-            <w:pPr>
-              <w:pStyle w:val="Compact"/>
-            </w:pPr>
-            <w:r>
-              <w:t xml:space="preserve">jgarcha1@csub.edu</w:t>
-            </w:r>
-          </w:p>
-        </w:tc>
-        <w:tc>
-          <w:tcPr/>
-          <w:p>
-            <w:pPr>
-              <w:pStyle w:val="Compact"/>
-            </w:pPr>
-            <w:r>
-              <w:t xml:space="preserve">-</w:t>
-            </w:r>
-          </w:p>
-        </w:tc>
-      </w:tr>
-      <w:tr>
-        <w:tc>
-          <w:tcPr/>
-          <w:p>
-            <w:pPr>
-              <w:pStyle w:val="Compact"/>
-            </w:pPr>
-            <w:r>
-              <w:t xml:space="preserve">54</w:t>
-            </w:r>
-          </w:p>
-        </w:tc>
-        <w:tc>
-          <w:tcPr/>
-          <w:p>
-            <w:pPr>
-              <w:pStyle w:val="Compact"/>
-            </w:pPr>
-            <w:r>
-              <w:t xml:space="preserve">11</w:t>
-            </w:r>
-          </w:p>
-        </w:tc>
-        <w:tc>
-          <w:tcPr/>
-          <w:p>
-            <w:pPr>
-              <w:pStyle w:val="Compact"/>
-            </w:pPr>
-            <w:r>
               <w:t xml:space="preserve">Yazil Duran</w:t>
             </w:r>
           </w:p>
@@ -3306,63 +3363,6 @@
             </w:pPr>
             <w:r>
               <w:t xml:space="preserve">yduran8@csub.edu</w:t>
-            </w:r>
-          </w:p>
-        </w:tc>
-        <w:tc>
-          <w:tcPr/>
-          <w:p>
-            <w:pPr>
-              <w:pStyle w:val="Compact"/>
-            </w:pPr>
-            <w:r>
-              <w:t xml:space="preserve">-</w:t>
-            </w:r>
-          </w:p>
-        </w:tc>
-      </w:tr>
-      <w:tr>
-        <w:tc>
-          <w:tcPr/>
-          <w:p>
-            <w:pPr>
-              <w:pStyle w:val="Compact"/>
-            </w:pPr>
-            <w:r>
-              <w:t xml:space="preserve">55</w:t>
-            </w:r>
-          </w:p>
-        </w:tc>
-        <w:tc>
-          <w:tcPr/>
-          <w:p>
-            <w:pPr>
-              <w:pStyle w:val="Compact"/>
-            </w:pPr>
-            <w:r>
-              <w:t xml:space="preserve">11</w:t>
-            </w:r>
-          </w:p>
-        </w:tc>
-        <w:tc>
-          <w:tcPr/>
-          <w:p>
-            <w:pPr>
-              <w:pStyle w:val="Compact"/>
-            </w:pPr>
-            <w:r>
-              <w:t xml:space="preserve">Alyssa Carrera</w:t>
-            </w:r>
-          </w:p>
-        </w:tc>
-        <w:tc>
-          <w:tcPr/>
-          <w:p>
-            <w:pPr>
-              <w:pStyle w:val="Compact"/>
-            </w:pPr>
-            <w:r>
-              <w:t xml:space="preserve">acarrera13@csub.edu</w:t>
             </w:r>
           </w:p>
         </w:tc>

</xml_diff>

<commit_message>
Update roster: Remove Iliana Calderon (dropped)
- Total students: 55 → 54
- Team 5 Note Taker: Jesus Arellanes Gutierrez

Co-Authored-By: Claude Opus 4.5 <noreply@anthropic.com>
</commit_message>
<xml_diff>
--- a/Roster.docx
+++ b/Roster.docx
@@ -123,7 +123,7 @@
         <w:t xml:space="preserve">Total Students</w:t>
       </w:r>
       <w:r>
-        <w:t xml:space="preserve">: 55</w:t>
+        <w:t xml:space="preserve">: 54</w:t>
       </w:r>
     </w:p>
     <w:p>
@@ -1470,18 +1470,18 @@
               <w:pStyle w:val="Compact"/>
             </w:pPr>
             <w:r>
-              <w:t xml:space="preserve">Iliana Calderon</w:t>
-            </w:r>
-          </w:p>
-        </w:tc>
-        <w:tc>
-          <w:tcPr/>
-          <w:p>
-            <w:pPr>
-              <w:pStyle w:val="Compact"/>
-            </w:pPr>
-            <w:r>
-              <w:t xml:space="preserve">icalderon5@csub.edu</w:t>
+              <w:t xml:space="preserve">Jesus Arellanes Gutierrez</w:t>
+            </w:r>
+          </w:p>
+        </w:tc>
+        <w:tc>
+          <w:tcPr/>
+          <w:p>
+            <w:pPr>
+              <w:pStyle w:val="Compact"/>
+            </w:pPr>
+            <w:r>
+              <w:t xml:space="preserve">jarellanes-gutierr@csub.edu</w:t>
             </w:r>
           </w:p>
         </w:tc>
@@ -1506,63 +1506,6 @@
             </w:pPr>
             <w:r>
               <w:t xml:space="preserve">23</w:t>
-            </w:r>
-          </w:p>
-        </w:tc>
-        <w:tc>
-          <w:tcPr/>
-          <w:p>
-            <w:pPr>
-              <w:pStyle w:val="Compact"/>
-            </w:pPr>
-            <w:r>
-              <w:t xml:space="preserve">5</w:t>
-            </w:r>
-          </w:p>
-        </w:tc>
-        <w:tc>
-          <w:tcPr/>
-          <w:p>
-            <w:pPr>
-              <w:pStyle w:val="Compact"/>
-            </w:pPr>
-            <w:r>
-              <w:t xml:space="preserve">Jesus Arellanes Gutierrez</w:t>
-            </w:r>
-          </w:p>
-        </w:tc>
-        <w:tc>
-          <w:tcPr/>
-          <w:p>
-            <w:pPr>
-              <w:pStyle w:val="Compact"/>
-            </w:pPr>
-            <w:r>
-              <w:t xml:space="preserve">jarellanes-gutierr@csub.edu</w:t>
-            </w:r>
-          </w:p>
-        </w:tc>
-        <w:tc>
-          <w:tcPr/>
-          <w:p>
-            <w:pPr>
-              <w:pStyle w:val="Compact"/>
-            </w:pPr>
-            <w:r>
-              <w:t xml:space="preserve">-</w:t>
-            </w:r>
-          </w:p>
-        </w:tc>
-      </w:tr>
-      <w:tr>
-        <w:tc>
-          <w:tcPr/>
-          <w:p>
-            <w:pPr>
-              <w:pStyle w:val="Compact"/>
-            </w:pPr>
-            <w:r>
-              <w:t xml:space="preserve">24</w:t>
             </w:r>
           </w:p>
         </w:tc>
@@ -3623,7 +3566,7 @@
               <w:pStyle w:val="Compact"/>
             </w:pPr>
             <w:r>
-              <w:t xml:space="preserve">Iliana Calderon</w:t>
+              <w:t xml:space="preserve">Jesus Arellanes Gutierrez</w:t>
             </w:r>
           </w:p>
         </w:tc>

</xml_diff>